<commit_message>
Update software testing write up.docx
</commit_message>
<xml_diff>
--- a/Software testing project/software testing write up.docx
+++ b/Software testing project/software testing write up.docx
@@ -1,6 +1,6 @@
 
 <file path=word/document.xml><?xml version="1.0" encoding="utf-8"?>
-<w:document xmlns:wpc="http://schemas.microsoft.com/office/word/2010/wordprocessingCanvas" xmlns:cx="http://schemas.microsoft.com/office/drawing/2014/chartex" xmlns:cx1="http://schemas.microsoft.com/office/drawing/2015/9/8/chartex" xmlns:mc="http://schemas.openxmlformats.org/markup-compatibility/2006" xmlns:o="urn:schemas-microsoft-com:office:office" xmlns:r="http://schemas.openxmlformats.org/officeDocument/2006/relationships" xmlns:m="http://schemas.openxmlformats.org/officeDocument/2006/math" xmlns:v="urn:schemas-microsoft-com:vml" xmlns:wp14="http://schemas.microsoft.com/office/word/2010/wordprocessingDrawing" xmlns:wp="http://schemas.openxmlformats.org/drawingml/2006/wordprocessingDrawing" xmlns:w10="urn:schemas-microsoft-com:office:word" xmlns:w="http://schemas.openxmlformats.org/wordprocessingml/2006/main" xmlns:w14="http://schemas.microsoft.com/office/word/2010/wordml" xmlns:w15="http://schemas.microsoft.com/office/word/2012/wordml" xmlns:w16se="http://schemas.microsoft.com/office/word/2015/wordml/symex" xmlns:wpg="http://schemas.microsoft.com/office/word/2010/wordprocessingGroup" xmlns:wpi="http://schemas.microsoft.com/office/word/2010/wordprocessingInk" xmlns:wne="http://schemas.microsoft.com/office/word/2006/wordml" xmlns:wps="http://schemas.microsoft.com/office/word/2010/wordprocessingShape" mc:Ignorable="w14 w15 w16se wp14">
+<w:document xmlns:wpc="http://schemas.microsoft.com/office/word/2010/wordprocessingCanvas" xmlns:cx="http://schemas.microsoft.com/office/drawing/2014/chartex" xmlns:cx1="http://schemas.microsoft.com/office/drawing/2015/9/8/chartex" xmlns:cx2="http://schemas.microsoft.com/office/drawing/2015/10/21/chartex" xmlns:cx3="http://schemas.microsoft.com/office/drawing/2016/5/9/chartex" xmlns:cx4="http://schemas.microsoft.com/office/drawing/2016/5/10/chartex" xmlns:cx5="http://schemas.microsoft.com/office/drawing/2016/5/11/chartex" xmlns:cx6="http://schemas.microsoft.com/office/drawing/2016/5/12/chartex" xmlns:cx7="http://schemas.microsoft.com/office/drawing/2016/5/13/chartex" xmlns:cx8="http://schemas.microsoft.com/office/drawing/2016/5/14/chartex" xmlns:mc="http://schemas.openxmlformats.org/markup-compatibility/2006" xmlns:aink="http://schemas.microsoft.com/office/drawing/2016/ink" xmlns:am3d="http://schemas.microsoft.com/office/drawing/2017/model3d" xmlns:o="urn:schemas-microsoft-com:office:office" xmlns:r="http://schemas.openxmlformats.org/officeDocument/2006/relationships" xmlns:m="http://schemas.openxmlformats.org/officeDocument/2006/math" xmlns:v="urn:schemas-microsoft-com:vml" xmlns:wp14="http://schemas.microsoft.com/office/word/2010/wordprocessingDrawing" xmlns:wp="http://schemas.openxmlformats.org/drawingml/2006/wordprocessingDrawing" xmlns:w10="urn:schemas-microsoft-com:office:word" xmlns:w="http://schemas.openxmlformats.org/wordprocessingml/2006/main" xmlns:w14="http://schemas.microsoft.com/office/word/2010/wordml" xmlns:w15="http://schemas.microsoft.com/office/word/2012/wordml" xmlns:w16cex="http://schemas.microsoft.com/office/word/2018/wordml/cex" xmlns:w16cid="http://schemas.microsoft.com/office/word/2016/wordml/cid" xmlns:w16="http://schemas.microsoft.com/office/word/2018/wordml" xmlns:w16sdtdh="http://schemas.microsoft.com/office/word/2020/wordml/sdtdatahash" xmlns:w16se="http://schemas.microsoft.com/office/word/2015/wordml/symex" xmlns:wpg="http://schemas.microsoft.com/office/word/2010/wordprocessingGroup" xmlns:wpi="http://schemas.microsoft.com/office/word/2010/wordprocessingInk" xmlns:wne="http://schemas.microsoft.com/office/word/2006/wordml" xmlns:wps="http://schemas.microsoft.com/office/word/2010/wordprocessingShape" mc:Ignorable="w14 w15 w16se w16cid w16 w16cex w16sdtdh wp14">
   <w:body>
     <w:p>
       <w:pPr>
@@ -134,7 +134,7 @@
         <w:br/>
         <w:t xml:space="preserve">The GitHub link is: </w:t>
       </w:r>
-      <w:hyperlink r:id="rId7" w:history="1">
+      <w:hyperlink r:id="rId8" w:history="1">
         <w:r>
           <w:rPr>
             <w:rStyle w:val="Hyperlink"/>
@@ -263,13 +263,7 @@
         <w:rPr>
           <w:i/>
         </w:rPr>
-        <w:t>hitting</w:t>
-      </w:r>
-      <w:r>
-        <w:rPr>
-          <w:i/>
-        </w:rPr>
-        <w:t xml:space="preserve"> only one pin on every throw in a game</w:t>
+        <w:t>hitting only one pin on every throw in a game</w:t>
       </w:r>
       <w:r>
         <w:t xml:space="preserve"> because during a game there are 20 throws of the ball and the idea is to only hit one pin each throw at the end of the game the idea is to have a final score of 20.</w:t>
@@ -445,10 +439,7 @@
         <w:t>Test seven:</w:t>
       </w:r>
     </w:p>
-    <w:p>
-      <w:bookmarkStart w:id="0" w:name="_GoBack"/>
-      <w:bookmarkEnd w:id="0"/>
-    </w:p>
+    <w:p/>
     <w:p>
       <w:pPr>
         <w:pStyle w:val="Heading2"/>
@@ -457,7 +448,6 @@
         <w:t>Python Doc comments:</w:t>
       </w:r>
     </w:p>
-    <w:p/>
     <w:p/>
     <w:p/>
     <w:p>
@@ -471,7 +461,7 @@
     </w:p>
     <w:p/>
     <w:sectPr>
-      <w:footerReference w:type="default" r:id="rId8"/>
+      <w:footerReference w:type="default" r:id="rId9"/>
       <w:pgSz w:w="11906" w:h="16838"/>
       <w:pgMar w:top="1440" w:right="1440" w:bottom="1440" w:left="1440" w:header="708" w:footer="708" w:gutter="0"/>
       <w:cols w:space="708"/>
@@ -482,7 +472,7 @@
 </file>
 
 <file path=word/endnotes.xml><?xml version="1.0" encoding="utf-8"?>
-<w:endnotes xmlns:wpc="http://schemas.microsoft.com/office/word/2010/wordprocessingCanvas" xmlns:cx="http://schemas.microsoft.com/office/drawing/2014/chartex" xmlns:cx1="http://schemas.microsoft.com/office/drawing/2015/9/8/chartex" xmlns:mc="http://schemas.openxmlformats.org/markup-compatibility/2006" xmlns:o="urn:schemas-microsoft-com:office:office" xmlns:r="http://schemas.openxmlformats.org/officeDocument/2006/relationships" xmlns:m="http://schemas.openxmlformats.org/officeDocument/2006/math" xmlns:v="urn:schemas-microsoft-com:vml" xmlns:wp14="http://schemas.microsoft.com/office/word/2010/wordprocessingDrawing" xmlns:wp="http://schemas.openxmlformats.org/drawingml/2006/wordprocessingDrawing" xmlns:w10="urn:schemas-microsoft-com:office:word" xmlns:w="http://schemas.openxmlformats.org/wordprocessingml/2006/main" xmlns:w14="http://schemas.microsoft.com/office/word/2010/wordml" xmlns:w15="http://schemas.microsoft.com/office/word/2012/wordml" xmlns:w16se="http://schemas.microsoft.com/office/word/2015/wordml/symex" xmlns:wpg="http://schemas.microsoft.com/office/word/2010/wordprocessingGroup" xmlns:wpi="http://schemas.microsoft.com/office/word/2010/wordprocessingInk" xmlns:wne="http://schemas.microsoft.com/office/word/2006/wordml" xmlns:wps="http://schemas.microsoft.com/office/word/2010/wordprocessingShape" mc:Ignorable="w14 w15 w16se wp14">
+<w:endnotes xmlns:wpc="http://schemas.microsoft.com/office/word/2010/wordprocessingCanvas" xmlns:cx="http://schemas.microsoft.com/office/drawing/2014/chartex" xmlns:cx1="http://schemas.microsoft.com/office/drawing/2015/9/8/chartex" xmlns:cx2="http://schemas.microsoft.com/office/drawing/2015/10/21/chartex" xmlns:cx3="http://schemas.microsoft.com/office/drawing/2016/5/9/chartex" xmlns:cx4="http://schemas.microsoft.com/office/drawing/2016/5/10/chartex" xmlns:cx5="http://schemas.microsoft.com/office/drawing/2016/5/11/chartex" xmlns:cx6="http://schemas.microsoft.com/office/drawing/2016/5/12/chartex" xmlns:cx7="http://schemas.microsoft.com/office/drawing/2016/5/13/chartex" xmlns:cx8="http://schemas.microsoft.com/office/drawing/2016/5/14/chartex" xmlns:mc="http://schemas.openxmlformats.org/markup-compatibility/2006" xmlns:aink="http://schemas.microsoft.com/office/drawing/2016/ink" xmlns:am3d="http://schemas.microsoft.com/office/drawing/2017/model3d" xmlns:o="urn:schemas-microsoft-com:office:office" xmlns:r="http://schemas.openxmlformats.org/officeDocument/2006/relationships" xmlns:m="http://schemas.openxmlformats.org/officeDocument/2006/math" xmlns:v="urn:schemas-microsoft-com:vml" xmlns:wp14="http://schemas.microsoft.com/office/word/2010/wordprocessingDrawing" xmlns:wp="http://schemas.openxmlformats.org/drawingml/2006/wordprocessingDrawing" xmlns:w10="urn:schemas-microsoft-com:office:word" xmlns:w="http://schemas.openxmlformats.org/wordprocessingml/2006/main" xmlns:w14="http://schemas.microsoft.com/office/word/2010/wordml" xmlns:w15="http://schemas.microsoft.com/office/word/2012/wordml" xmlns:w16cex="http://schemas.microsoft.com/office/word/2018/wordml/cex" xmlns:w16cid="http://schemas.microsoft.com/office/word/2016/wordml/cid" xmlns:w16="http://schemas.microsoft.com/office/word/2018/wordml" xmlns:w16sdtdh="http://schemas.microsoft.com/office/word/2020/wordml/sdtdatahash" xmlns:w16se="http://schemas.microsoft.com/office/word/2015/wordml/symex" xmlns:wpg="http://schemas.microsoft.com/office/word/2010/wordprocessingGroup" xmlns:wpi="http://schemas.microsoft.com/office/word/2010/wordprocessingInk" xmlns:wne="http://schemas.microsoft.com/office/word/2006/wordml" xmlns:wps="http://schemas.microsoft.com/office/word/2010/wordprocessingShape" mc:Ignorable="w14 w15 w16se w16cid w16 w16cex w16sdtdh wp14">
   <w:endnote w:type="separator" w:id="-1">
     <w:p>
       <w:pPr>
@@ -507,7 +497,7 @@
 </file>
 
 <file path=word/footer1.xml><?xml version="1.0" encoding="utf-8"?>
-<w:ftr xmlns:wpc="http://schemas.microsoft.com/office/word/2010/wordprocessingCanvas" xmlns:cx="http://schemas.microsoft.com/office/drawing/2014/chartex" xmlns:cx1="http://schemas.microsoft.com/office/drawing/2015/9/8/chartex" xmlns:mc="http://schemas.openxmlformats.org/markup-compatibility/2006" xmlns:o="urn:schemas-microsoft-com:office:office" xmlns:r="http://schemas.openxmlformats.org/officeDocument/2006/relationships" xmlns:m="http://schemas.openxmlformats.org/officeDocument/2006/math" xmlns:v="urn:schemas-microsoft-com:vml" xmlns:wp14="http://schemas.microsoft.com/office/word/2010/wordprocessingDrawing" xmlns:wp="http://schemas.openxmlformats.org/drawingml/2006/wordprocessingDrawing" xmlns:w10="urn:schemas-microsoft-com:office:word" xmlns:w="http://schemas.openxmlformats.org/wordprocessingml/2006/main" xmlns:w14="http://schemas.microsoft.com/office/word/2010/wordml" xmlns:w15="http://schemas.microsoft.com/office/word/2012/wordml" xmlns:w16se="http://schemas.microsoft.com/office/word/2015/wordml/symex" xmlns:wpg="http://schemas.microsoft.com/office/word/2010/wordprocessingGroup" xmlns:wpi="http://schemas.microsoft.com/office/word/2010/wordprocessingInk" xmlns:wne="http://schemas.microsoft.com/office/word/2006/wordml" xmlns:wps="http://schemas.microsoft.com/office/word/2010/wordprocessingShape" mc:Ignorable="w14 w15 w16se wp14">
+<w:ftr xmlns:wpc="http://schemas.microsoft.com/office/word/2010/wordprocessingCanvas" xmlns:cx="http://schemas.microsoft.com/office/drawing/2014/chartex" xmlns:cx1="http://schemas.microsoft.com/office/drawing/2015/9/8/chartex" xmlns:cx2="http://schemas.microsoft.com/office/drawing/2015/10/21/chartex" xmlns:cx3="http://schemas.microsoft.com/office/drawing/2016/5/9/chartex" xmlns:cx4="http://schemas.microsoft.com/office/drawing/2016/5/10/chartex" xmlns:cx5="http://schemas.microsoft.com/office/drawing/2016/5/11/chartex" xmlns:cx6="http://schemas.microsoft.com/office/drawing/2016/5/12/chartex" xmlns:cx7="http://schemas.microsoft.com/office/drawing/2016/5/13/chartex" xmlns:cx8="http://schemas.microsoft.com/office/drawing/2016/5/14/chartex" xmlns:mc="http://schemas.openxmlformats.org/markup-compatibility/2006" xmlns:aink="http://schemas.microsoft.com/office/drawing/2016/ink" xmlns:am3d="http://schemas.microsoft.com/office/drawing/2017/model3d" xmlns:o="urn:schemas-microsoft-com:office:office" xmlns:r="http://schemas.openxmlformats.org/officeDocument/2006/relationships" xmlns:m="http://schemas.openxmlformats.org/officeDocument/2006/math" xmlns:v="urn:schemas-microsoft-com:vml" xmlns:wp14="http://schemas.microsoft.com/office/word/2010/wordprocessingDrawing" xmlns:wp="http://schemas.openxmlformats.org/drawingml/2006/wordprocessingDrawing" xmlns:w10="urn:schemas-microsoft-com:office:word" xmlns:w="http://schemas.openxmlformats.org/wordprocessingml/2006/main" xmlns:w14="http://schemas.microsoft.com/office/word/2010/wordml" xmlns:w15="http://schemas.microsoft.com/office/word/2012/wordml" xmlns:w16cex="http://schemas.microsoft.com/office/word/2018/wordml/cex" xmlns:w16cid="http://schemas.microsoft.com/office/word/2016/wordml/cid" xmlns:w16="http://schemas.microsoft.com/office/word/2018/wordml" xmlns:w16sdtdh="http://schemas.microsoft.com/office/word/2020/wordml/sdtdatahash" xmlns:w16se="http://schemas.microsoft.com/office/word/2015/wordml/symex" xmlns:wpg="http://schemas.microsoft.com/office/word/2010/wordprocessingGroup" xmlns:wpi="http://schemas.microsoft.com/office/word/2010/wordprocessingInk" xmlns:wne="http://schemas.microsoft.com/office/word/2006/wordml" xmlns:wps="http://schemas.microsoft.com/office/word/2010/wordprocessingShape" mc:Ignorable="w14 w15 w16se w16cid w16 w16cex w16sdtdh wp14">
   <w:p>
     <w:pPr>
       <w:pStyle w:val="Footer"/>
@@ -527,7 +517,7 @@
 </file>
 
 <file path=word/footnotes.xml><?xml version="1.0" encoding="utf-8"?>
-<w:footnotes xmlns:wpc="http://schemas.microsoft.com/office/word/2010/wordprocessingCanvas" xmlns:cx="http://schemas.microsoft.com/office/drawing/2014/chartex" xmlns:cx1="http://schemas.microsoft.com/office/drawing/2015/9/8/chartex" xmlns:mc="http://schemas.openxmlformats.org/markup-compatibility/2006" xmlns:o="urn:schemas-microsoft-com:office:office" xmlns:r="http://schemas.openxmlformats.org/officeDocument/2006/relationships" xmlns:m="http://schemas.openxmlformats.org/officeDocument/2006/math" xmlns:v="urn:schemas-microsoft-com:vml" xmlns:wp14="http://schemas.microsoft.com/office/word/2010/wordprocessingDrawing" xmlns:wp="http://schemas.openxmlformats.org/drawingml/2006/wordprocessingDrawing" xmlns:w10="urn:schemas-microsoft-com:office:word" xmlns:w="http://schemas.openxmlformats.org/wordprocessingml/2006/main" xmlns:w14="http://schemas.microsoft.com/office/word/2010/wordml" xmlns:w15="http://schemas.microsoft.com/office/word/2012/wordml" xmlns:w16se="http://schemas.microsoft.com/office/word/2015/wordml/symex" xmlns:wpg="http://schemas.microsoft.com/office/word/2010/wordprocessingGroup" xmlns:wpi="http://schemas.microsoft.com/office/word/2010/wordprocessingInk" xmlns:wne="http://schemas.microsoft.com/office/word/2006/wordml" xmlns:wps="http://schemas.microsoft.com/office/word/2010/wordprocessingShape" mc:Ignorable="w14 w15 w16se wp14">
+<w:footnotes xmlns:wpc="http://schemas.microsoft.com/office/word/2010/wordprocessingCanvas" xmlns:cx="http://schemas.microsoft.com/office/drawing/2014/chartex" xmlns:cx1="http://schemas.microsoft.com/office/drawing/2015/9/8/chartex" xmlns:cx2="http://schemas.microsoft.com/office/drawing/2015/10/21/chartex" xmlns:cx3="http://schemas.microsoft.com/office/drawing/2016/5/9/chartex" xmlns:cx4="http://schemas.microsoft.com/office/drawing/2016/5/10/chartex" xmlns:cx5="http://schemas.microsoft.com/office/drawing/2016/5/11/chartex" xmlns:cx6="http://schemas.microsoft.com/office/drawing/2016/5/12/chartex" xmlns:cx7="http://schemas.microsoft.com/office/drawing/2016/5/13/chartex" xmlns:cx8="http://schemas.microsoft.com/office/drawing/2016/5/14/chartex" xmlns:mc="http://schemas.openxmlformats.org/markup-compatibility/2006" xmlns:aink="http://schemas.microsoft.com/office/drawing/2016/ink" xmlns:am3d="http://schemas.microsoft.com/office/drawing/2017/model3d" xmlns:o="urn:schemas-microsoft-com:office:office" xmlns:r="http://schemas.openxmlformats.org/officeDocument/2006/relationships" xmlns:m="http://schemas.openxmlformats.org/officeDocument/2006/math" xmlns:v="urn:schemas-microsoft-com:vml" xmlns:wp14="http://schemas.microsoft.com/office/word/2010/wordprocessingDrawing" xmlns:wp="http://schemas.openxmlformats.org/drawingml/2006/wordprocessingDrawing" xmlns:w10="urn:schemas-microsoft-com:office:word" xmlns:w="http://schemas.openxmlformats.org/wordprocessingml/2006/main" xmlns:w14="http://schemas.microsoft.com/office/word/2010/wordml" xmlns:w15="http://schemas.microsoft.com/office/word/2012/wordml" xmlns:w16cex="http://schemas.microsoft.com/office/word/2018/wordml/cex" xmlns:w16cid="http://schemas.microsoft.com/office/word/2016/wordml/cid" xmlns:w16="http://schemas.microsoft.com/office/word/2018/wordml" xmlns:w16sdtdh="http://schemas.microsoft.com/office/word/2020/wordml/sdtdatahash" xmlns:w16se="http://schemas.microsoft.com/office/word/2015/wordml/symex" xmlns:wpg="http://schemas.microsoft.com/office/word/2010/wordprocessingGroup" xmlns:wpi="http://schemas.microsoft.com/office/word/2010/wordprocessingInk" xmlns:wne="http://schemas.microsoft.com/office/word/2006/wordml" xmlns:wps="http://schemas.microsoft.com/office/word/2010/wordprocessingShape" mc:Ignorable="w14 w15 w16se w16cid w16 w16cex w16sdtdh wp14">
   <w:footnote w:type="separator" w:id="-1">
     <w:p>
       <w:pPr>
@@ -552,7 +542,7 @@
 </file>
 
 <file path=word/numbering.xml><?xml version="1.0" encoding="utf-8"?>
-<w:numbering xmlns:wpc="http://schemas.microsoft.com/office/word/2010/wordprocessingCanvas" xmlns:cx="http://schemas.microsoft.com/office/drawing/2014/chartex" xmlns:cx1="http://schemas.microsoft.com/office/drawing/2015/9/8/chartex" xmlns:mc="http://schemas.openxmlformats.org/markup-compatibility/2006" xmlns:o="urn:schemas-microsoft-com:office:office" xmlns:r="http://schemas.openxmlformats.org/officeDocument/2006/relationships" xmlns:m="http://schemas.openxmlformats.org/officeDocument/2006/math" xmlns:v="urn:schemas-microsoft-com:vml" xmlns:wp14="http://schemas.microsoft.com/office/word/2010/wordprocessingDrawing" xmlns:wp="http://schemas.openxmlformats.org/drawingml/2006/wordprocessingDrawing" xmlns:w10="urn:schemas-microsoft-com:office:word" xmlns:w="http://schemas.openxmlformats.org/wordprocessingml/2006/main" xmlns:w14="http://schemas.microsoft.com/office/word/2010/wordml" xmlns:w15="http://schemas.microsoft.com/office/word/2012/wordml" xmlns:w16se="http://schemas.microsoft.com/office/word/2015/wordml/symex" xmlns:wpg="http://schemas.microsoft.com/office/word/2010/wordprocessingGroup" xmlns:wpi="http://schemas.microsoft.com/office/word/2010/wordprocessingInk" xmlns:wne="http://schemas.microsoft.com/office/word/2006/wordml" xmlns:wps="http://schemas.microsoft.com/office/word/2010/wordprocessingShape" mc:Ignorable="w14 w15 w16se wp14">
+<w:numbering xmlns:wpc="http://schemas.microsoft.com/office/word/2010/wordprocessingCanvas" xmlns:cx="http://schemas.microsoft.com/office/drawing/2014/chartex" xmlns:cx1="http://schemas.microsoft.com/office/drawing/2015/9/8/chartex" xmlns:cx2="http://schemas.microsoft.com/office/drawing/2015/10/21/chartex" xmlns:cx3="http://schemas.microsoft.com/office/drawing/2016/5/9/chartex" xmlns:cx4="http://schemas.microsoft.com/office/drawing/2016/5/10/chartex" xmlns:cx5="http://schemas.microsoft.com/office/drawing/2016/5/11/chartex" xmlns:cx6="http://schemas.microsoft.com/office/drawing/2016/5/12/chartex" xmlns:cx7="http://schemas.microsoft.com/office/drawing/2016/5/13/chartex" xmlns:cx8="http://schemas.microsoft.com/office/drawing/2016/5/14/chartex" xmlns:mc="http://schemas.openxmlformats.org/markup-compatibility/2006" xmlns:aink="http://schemas.microsoft.com/office/drawing/2016/ink" xmlns:am3d="http://schemas.microsoft.com/office/drawing/2017/model3d" xmlns:o="urn:schemas-microsoft-com:office:office" xmlns:r="http://schemas.openxmlformats.org/officeDocument/2006/relationships" xmlns:m="http://schemas.openxmlformats.org/officeDocument/2006/math" xmlns:v="urn:schemas-microsoft-com:vml" xmlns:wp14="http://schemas.microsoft.com/office/word/2010/wordprocessingDrawing" xmlns:wp="http://schemas.openxmlformats.org/drawingml/2006/wordprocessingDrawing" xmlns:w10="urn:schemas-microsoft-com:office:word" xmlns:w="http://schemas.openxmlformats.org/wordprocessingml/2006/main" xmlns:w14="http://schemas.microsoft.com/office/word/2010/wordml" xmlns:w15="http://schemas.microsoft.com/office/word/2012/wordml" xmlns:w16cex="http://schemas.microsoft.com/office/word/2018/wordml/cex" xmlns:w16cid="http://schemas.microsoft.com/office/word/2016/wordml/cid" xmlns:w16="http://schemas.microsoft.com/office/word/2018/wordml" xmlns:w16sdtdh="http://schemas.microsoft.com/office/word/2020/wordml/sdtdatahash" xmlns:w16se="http://schemas.microsoft.com/office/word/2015/wordml/symex" xmlns:wpg="http://schemas.microsoft.com/office/word/2010/wordprocessingGroup" xmlns:wpi="http://schemas.microsoft.com/office/word/2010/wordprocessingInk" xmlns:wne="http://schemas.microsoft.com/office/word/2006/wordml" xmlns:wps="http://schemas.microsoft.com/office/word/2010/wordprocessingShape" mc:Ignorable="w14 w15 w16se w16cid w16 w16cex w16sdtdh wp14">
   <w:abstractNum w:abstractNumId="0" w15:restartNumberingAfterBreak="0">
     <w:nsid w:val="605265E0"/>
     <w:multiLevelType w:val="hybridMultilevel"/>
@@ -789,7 +779,7 @@
 </file>
 
 <file path=word/styles.xml><?xml version="1.0" encoding="utf-8"?>
-<w:styles xmlns:mc="http://schemas.openxmlformats.org/markup-compatibility/2006" xmlns:r="http://schemas.openxmlformats.org/officeDocument/2006/relationships" xmlns:w="http://schemas.openxmlformats.org/wordprocessingml/2006/main" xmlns:w14="http://schemas.microsoft.com/office/word/2010/wordml" xmlns:w15="http://schemas.microsoft.com/office/word/2012/wordml" xmlns:w16se="http://schemas.microsoft.com/office/word/2015/wordml/symex" mc:Ignorable="w14 w15 w16se">
+<w:styles xmlns:mc="http://schemas.openxmlformats.org/markup-compatibility/2006" xmlns:r="http://schemas.openxmlformats.org/officeDocument/2006/relationships" xmlns:w="http://schemas.openxmlformats.org/wordprocessingml/2006/main" xmlns:w14="http://schemas.microsoft.com/office/word/2010/wordml" xmlns:w15="http://schemas.microsoft.com/office/word/2012/wordml" xmlns:w16cex="http://schemas.microsoft.com/office/word/2018/wordml/cex" xmlns:w16cid="http://schemas.microsoft.com/office/word/2016/wordml/cid" xmlns:w16="http://schemas.microsoft.com/office/word/2018/wordml" xmlns:w16sdtdh="http://schemas.microsoft.com/office/word/2020/wordml/sdtdatahash" xmlns:w16se="http://schemas.microsoft.com/office/word/2015/wordml/symex" mc:Ignorable="w14 w15 w16se w16cid w16 w16cex w16sdtdh">
   <w:docDefaults>
     <w:rPrDefault>
       <w:rPr>
@@ -805,7 +795,7 @@
       </w:pPr>
     </w:pPrDefault>
   </w:docDefaults>
-  <w:latentStyles w:defLockedState="0" w:defUIPriority="99" w:defSemiHidden="0" w:defUnhideWhenUsed="0" w:defQFormat="0" w:count="371">
+  <w:latentStyles w:defLockedState="0" w:defUIPriority="99" w:defSemiHidden="0" w:defUnhideWhenUsed="0" w:defQFormat="0" w:count="376">
     <w:lsdException w:name="Normal" w:uiPriority="0" w:qFormat="1"/>
     <w:lsdException w:name="heading 1" w:uiPriority="9" w:qFormat="1"/>
     <w:lsdException w:name="heading 2" w:semiHidden="1" w:uiPriority="9" w:unhideWhenUsed="1" w:qFormat="1"/>
@@ -911,7 +901,6 @@
     <w:lsdException w:name="HTML Sample" w:semiHidden="1" w:unhideWhenUsed="1"/>
     <w:lsdException w:name="HTML Typewriter" w:semiHidden="1" w:unhideWhenUsed="1"/>
     <w:lsdException w:name="HTML Variable" w:semiHidden="1" w:unhideWhenUsed="1"/>
-    <w:lsdException w:name="Normal Table" w:semiHidden="1" w:unhideWhenUsed="1"/>
     <w:lsdException w:name="annotation subject" w:semiHidden="1" w:unhideWhenUsed="1"/>
     <w:lsdException w:name="No List" w:semiHidden="1" w:unhideWhenUsed="1"/>
     <w:lsdException w:name="Outline List 1" w:semiHidden="1" w:unhideWhenUsed="1"/>
@@ -954,11 +943,8 @@
     <w:lsdException w:name="Table Contemporary" w:semiHidden="1" w:unhideWhenUsed="1"/>
     <w:lsdException w:name="Table Elegant" w:semiHidden="1" w:unhideWhenUsed="1"/>
     <w:lsdException w:name="Table Professional" w:semiHidden="1" w:unhideWhenUsed="1"/>
-    <w:lsdException w:name="Table Subtle 1" w:semiHidden="1" w:unhideWhenUsed="1"/>
     <w:lsdException w:name="Table Subtle 2" w:semiHidden="1" w:unhideWhenUsed="1"/>
     <w:lsdException w:name="Table Web 1" w:semiHidden="1" w:unhideWhenUsed="1"/>
-    <w:lsdException w:name="Table Web 2" w:semiHidden="1" w:unhideWhenUsed="1"/>
-    <w:lsdException w:name="Table Web 3" w:semiHidden="1" w:unhideWhenUsed="1"/>
     <w:lsdException w:name="Balloon Text" w:semiHidden="1" w:unhideWhenUsed="1"/>
     <w:lsdException w:name="Table Grid" w:uiPriority="39"/>
     <w:lsdException w:name="Table Theme" w:semiHidden="1" w:unhideWhenUsed="1"/>
@@ -1177,6 +1163,11 @@
     <w:lsdException w:name="List Table 5 Dark Accent 6" w:uiPriority="50"/>
     <w:lsdException w:name="List Table 6 Colorful Accent 6" w:uiPriority="51"/>
     <w:lsdException w:name="List Table 7 Colorful Accent 6" w:uiPriority="52"/>
+    <w:lsdException w:name="Mention" w:semiHidden="1" w:unhideWhenUsed="1"/>
+    <w:lsdException w:name="Smart Hyperlink" w:semiHidden="1" w:unhideWhenUsed="1"/>
+    <w:lsdException w:name="Hashtag" w:semiHidden="1" w:unhideWhenUsed="1"/>
+    <w:lsdException w:name="Unresolved Mention" w:semiHidden="1" w:unhideWhenUsed="1"/>
+    <w:lsdException w:name="Smart Link" w:semiHidden="1" w:unhideWhenUsed="1"/>
   </w:latentStyles>
   <w:style w:type="paragraph" w:default="1" w:styleId="Normal">
     <w:name w:val="Normal"/>
@@ -1606,4 +1597,16 @@
     </a:ext>
   </a:extLst>
 </a:theme>
+</file>
+
+<file path=customXml/item1.xml><?xml version="1.0" encoding="utf-8"?>
+<b:Sources xmlns:b="http://schemas.openxmlformats.org/officeDocument/2006/bibliography" xmlns="http://schemas.openxmlformats.org/officeDocument/2006/bibliography" SelectedStyle="\APASixthEditionOfficeOnline.xsl" StyleName="APA" Version="6"/>
+</file>
+
+<file path=customXml/itemProps1.xml><?xml version="1.0" encoding="utf-8"?>
+<ds:datastoreItem xmlns:ds="http://schemas.openxmlformats.org/officeDocument/2006/customXml" ds:itemID="{37E0BF15-1244-4F75-9465-3B0EC942641A}">
+  <ds:schemaRefs>
+    <ds:schemaRef ds:uri="http://schemas.openxmlformats.org/officeDocument/2006/bibliography"/>
+  </ds:schemaRefs>
+</ds:datastoreItem>
 </file>
</xml_diff>